<commit_message>
updates for 2020 Baseball Season
</commit_message>
<xml_diff>
--- a/Laker donation letter.docx
+++ b/Laker donation letter.docx
@@ -288,18 +288,19 @@
       <w:pPr>
         <w:pStyle w:val="BodyText"/>
       </w:pPr>
+      <w:r>
+        <w:t>Delavan Lakers</w:t>
+      </w:r>
+    </w:p>
+    <w:p>
+      <w:pPr>
+        <w:pStyle w:val="BodyText"/>
+      </w:pPr>
+      <w:r>
+        <w:t>Ruben Rendon</w:t>
+      </w:r>
       <w:bookmarkStart w:id="0" w:name="_GoBack"/>
-      <w:r>
-        <w:t>Friends of the Park</w:t>
-      </w:r>
-    </w:p>
-    <w:p>
-      <w:pPr>
-        <w:pStyle w:val="BodyText"/>
-      </w:pPr>
-      <w:r>
-        <w:t>Ruben Rendon</w:t>
-      </w:r>
+      <w:bookmarkEnd w:id="0"/>
     </w:p>
     <w:p>
       <w:pPr>
@@ -336,7 +337,6 @@
         <w:t>Delavan, WI  53115</w:t>
       </w:r>
     </w:p>
-    <w:bookmarkEnd w:id="0"/>
     <w:p>
       <w:pPr>
         <w:pStyle w:val="BodyText"/>

</xml_diff>